<commit_message>
Put Graphs into the Decomp Error file
Seriously, I need to stop describing what I did in the titles since that
leaves me with nothing to say here.
</commit_message>
<xml_diff>
--- a/MathProject/MathProject/hilbertmatrix.docx
+++ b/MathProject/MathProject/hilbertmatrix.docx
@@ -165,15 +165,7 @@
               <w:sz w:val="24"/>
               <w:szCs w:val="24"/>
             </w:rPr>
-            <m:t>n=2, 3, …, 2</m:t>
-          </m:r>
-          <m:r>
-            <w:rPr>
-              <w:rFonts w:ascii="Cambria Math" w:eastAsiaTheme="minorEastAsia" w:hAnsi="Cambria Math" w:cs="Times New Roman"/>
-              <w:sz w:val="24"/>
-              <w:szCs w:val="24"/>
-            </w:rPr>
-            <m:t>0</m:t>
+            <m:t>n=2, 3, …, 20</m:t>
           </m:r>
         </m:oMath>
       </m:oMathPara>
@@ -335,8 +327,6 @@
           <w:szCs w:val="24"/>
         </w:rPr>
       </w:pPr>
-      <w:bookmarkStart w:id="0" w:name="_GoBack"/>
-      <w:bookmarkEnd w:id="0"/>
       <w:r>
         <w:rPr>
           <w:rFonts w:ascii="Times New Roman" w:hAnsi="Times New Roman" w:cs="Times New Roman"/>
@@ -355,6 +345,52 @@
           <w:szCs w:val="24"/>
         </w:rPr>
       </w:pPr>
+      <w:r>
+        <w:rPr>
+          <w:noProof/>
+        </w:rPr>
+        <w:drawing>
+          <wp:inline distT="0" distB="0" distL="0" distR="0" wp14:anchorId="1228BD3D" wp14:editId="13F76A66">
+            <wp:extent cx="5943600" cy="3209925"/>
+            <wp:effectExtent l="0" t="0" r="0" b="9525"/>
+            <wp:docPr id="1" name="Chart 1"/>
+            <wp:cNvGraphicFramePr/>
+            <a:graphic xmlns:a="http://schemas.openxmlformats.org/drawingml/2006/main">
+              <a:graphicData uri="http://schemas.openxmlformats.org/drawingml/2006/chart">
+                <c:chart xmlns:c="http://schemas.openxmlformats.org/drawingml/2006/chart" xmlns:r="http://schemas.openxmlformats.org/officeDocument/2006/relationships" r:id="rId4"/>
+              </a:graphicData>
+            </a:graphic>
+          </wp:inline>
+        </w:drawing>
+      </w:r>
+    </w:p>
+    <w:p>
+      <w:pPr>
+        <w:rPr>
+          <w:rFonts w:ascii="Times New Roman" w:hAnsi="Times New Roman" w:cs="Times New Roman"/>
+          <w:sz w:val="24"/>
+          <w:szCs w:val="24"/>
+        </w:rPr>
+      </w:pPr>
+      <w:r>
+        <w:rPr>
+          <w:noProof/>
+        </w:rPr>
+        <w:lastRenderedPageBreak/>
+        <w:drawing>
+          <wp:inline distT="0" distB="0" distL="0" distR="0" wp14:anchorId="1682B315" wp14:editId="0C8B65DA">
+            <wp:extent cx="5943600" cy="3120390"/>
+            <wp:effectExtent l="0" t="0" r="0" b="3810"/>
+            <wp:docPr id="2" name="Chart 2"/>
+            <wp:cNvGraphicFramePr/>
+            <a:graphic xmlns:a="http://schemas.openxmlformats.org/drawingml/2006/main">
+              <a:graphicData uri="http://schemas.openxmlformats.org/drawingml/2006/chart">
+                <c:chart xmlns:c="http://schemas.openxmlformats.org/drawingml/2006/chart" xmlns:r="http://schemas.openxmlformats.org/officeDocument/2006/relationships" r:id="rId5"/>
+              </a:graphicData>
+            </a:graphic>
+          </wp:inline>
+        </w:drawing>
+      </w:r>
     </w:p>
     <w:p>
       <w:pPr>
@@ -374,6 +410,8 @@
         </w:rPr>
         <w:t>Discussion:</w:t>
       </w:r>
+      <w:bookmarkStart w:id="0" w:name="_GoBack"/>
+      <w:bookmarkEnd w:id="0"/>
     </w:p>
     <w:sectPr>
       <w:pgSz w:w="12240" w:h="15840"/>
@@ -819,6 +857,2694 @@
 </w:styles>
 </file>
 
+<file path=word/charts/chart1.xml><?xml version="1.0" encoding="utf-8"?>
+<c:chartSpace xmlns:c="http://schemas.openxmlformats.org/drawingml/2006/chart" xmlns:a="http://schemas.openxmlformats.org/drawingml/2006/main" xmlns:r="http://schemas.openxmlformats.org/officeDocument/2006/relationships">
+  <c:date1904 val="0"/>
+  <c:lang val="en-US"/>
+  <c:roundedCorners val="0"/>
+  <mc:AlternateContent xmlns:mc="http://schemas.openxmlformats.org/markup-compatibility/2006">
+    <mc:Choice xmlns:c14="http://schemas.microsoft.com/office/drawing/2007/8/2/chart" Requires="c14">
+      <c14:style val="102"/>
+    </mc:Choice>
+    <mc:Fallback>
+      <c:style val="2"/>
+    </mc:Fallback>
+  </mc:AlternateContent>
+  <c:chart>
+    <c:title>
+      <c:tx>
+        <c:rich>
+          <a:bodyPr rot="0" spcFirstLastPara="1" vertOverflow="ellipsis" vert="horz" wrap="square" anchor="ctr" anchorCtr="1"/>
+          <a:lstStyle/>
+          <a:p>
+            <a:pPr>
+              <a:defRPr sz="1400" b="0" i="0" u="none" strike="noStrike" kern="1200" spc="0" baseline="0">
+                <a:solidFill>
+                  <a:schemeClr val="tx1">
+                    <a:lumMod val="65000"/>
+                    <a:lumOff val="35000"/>
+                  </a:schemeClr>
+                </a:solidFill>
+                <a:latin typeface="+mn-lt"/>
+                <a:ea typeface="+mn-ea"/>
+                <a:cs typeface="+mn-cs"/>
+              </a:defRPr>
+            </a:pPr>
+            <a:r>
+              <a:rPr lang="en-US"/>
+              <a:t>Decomposition</a:t>
+            </a:r>
+            <a:r>
+              <a:rPr lang="en-US" baseline="0"/>
+              <a:t> Error</a:t>
+            </a:r>
+            <a:endParaRPr lang="en-US"/>
+          </a:p>
+        </c:rich>
+      </c:tx>
+      <c:overlay val="0"/>
+      <c:spPr>
+        <a:noFill/>
+        <a:ln>
+          <a:noFill/>
+        </a:ln>
+        <a:effectLst/>
+      </c:spPr>
+      <c:txPr>
+        <a:bodyPr rot="0" spcFirstLastPara="1" vertOverflow="ellipsis" vert="horz" wrap="square" anchor="ctr" anchorCtr="1"/>
+        <a:lstStyle/>
+        <a:p>
+          <a:pPr>
+            <a:defRPr sz="1400" b="0" i="0" u="none" strike="noStrike" kern="1200" spc="0" baseline="0">
+              <a:solidFill>
+                <a:schemeClr val="tx1">
+                  <a:lumMod val="65000"/>
+                  <a:lumOff val="35000"/>
+                </a:schemeClr>
+              </a:solidFill>
+              <a:latin typeface="+mn-lt"/>
+              <a:ea typeface="+mn-ea"/>
+              <a:cs typeface="+mn-cs"/>
+            </a:defRPr>
+          </a:pPr>
+          <a:endParaRPr lang="en-US"/>
+        </a:p>
+      </c:txPr>
+    </c:title>
+    <c:autoTitleDeleted val="0"/>
+    <c:plotArea>
+      <c:layout/>
+      <c:lineChart>
+        <c:grouping val="standard"/>
+        <c:varyColors val="0"/>
+        <c:ser>
+          <c:idx val="0"/>
+          <c:order val="0"/>
+          <c:tx>
+            <c:strRef>
+              <c:f>Sheet1!$B$3</c:f>
+              <c:strCache>
+                <c:ptCount val="1"/>
+                <c:pt idx="0">
+                  <c:v>LU Decomposition Error</c:v>
+                </c:pt>
+              </c:strCache>
+            </c:strRef>
+          </c:tx>
+          <c:spPr>
+            <a:ln w="28575" cap="rnd">
+              <a:solidFill>
+                <a:schemeClr val="accent1"/>
+              </a:solidFill>
+              <a:round/>
+            </a:ln>
+            <a:effectLst/>
+          </c:spPr>
+          <c:marker>
+            <c:symbol val="circle"/>
+            <c:size val="5"/>
+            <c:spPr>
+              <a:solidFill>
+                <a:schemeClr val="accent1"/>
+              </a:solidFill>
+              <a:ln w="9525">
+                <a:solidFill>
+                  <a:schemeClr val="accent1"/>
+                </a:solidFill>
+              </a:ln>
+              <a:effectLst/>
+            </c:spPr>
+          </c:marker>
+          <c:cat>
+            <c:numRef>
+              <c:f>Sheet1!$A$4:$A$22</c:f>
+              <c:numCache>
+                <c:formatCode>General</c:formatCode>
+                <c:ptCount val="19"/>
+                <c:pt idx="0">
+                  <c:v>2</c:v>
+                </c:pt>
+                <c:pt idx="1">
+                  <c:v>3</c:v>
+                </c:pt>
+                <c:pt idx="2">
+                  <c:v>4</c:v>
+                </c:pt>
+                <c:pt idx="3">
+                  <c:v>5</c:v>
+                </c:pt>
+                <c:pt idx="4">
+                  <c:v>6</c:v>
+                </c:pt>
+                <c:pt idx="5">
+                  <c:v>7</c:v>
+                </c:pt>
+                <c:pt idx="6">
+                  <c:v>8</c:v>
+                </c:pt>
+                <c:pt idx="7">
+                  <c:v>9</c:v>
+                </c:pt>
+                <c:pt idx="8">
+                  <c:v>10</c:v>
+                </c:pt>
+                <c:pt idx="9">
+                  <c:v>11</c:v>
+                </c:pt>
+                <c:pt idx="10">
+                  <c:v>12</c:v>
+                </c:pt>
+                <c:pt idx="11">
+                  <c:v>13</c:v>
+                </c:pt>
+                <c:pt idx="12">
+                  <c:v>14</c:v>
+                </c:pt>
+                <c:pt idx="13">
+                  <c:v>15</c:v>
+                </c:pt>
+                <c:pt idx="14">
+                  <c:v>16</c:v>
+                </c:pt>
+                <c:pt idx="15">
+                  <c:v>17</c:v>
+                </c:pt>
+                <c:pt idx="16">
+                  <c:v>18</c:v>
+                </c:pt>
+                <c:pt idx="17">
+                  <c:v>19</c:v>
+                </c:pt>
+                <c:pt idx="18">
+                  <c:v>20</c:v>
+                </c:pt>
+              </c:numCache>
+            </c:numRef>
+          </c:cat>
+          <c:val>
+            <c:numRef>
+              <c:f>Sheet1!$B$4:$B$22</c:f>
+              <c:numCache>
+                <c:formatCode>General</c:formatCode>
+                <c:ptCount val="19"/>
+                <c:pt idx="0">
+                  <c:v>0</c:v>
+                </c:pt>
+                <c:pt idx="1">
+                  <c:v>0</c:v>
+                </c:pt>
+                <c:pt idx="2" formatCode="0.00E+00">
+                  <c:v>2.7755575615628901E-17</c:v>
+                </c:pt>
+                <c:pt idx="3" formatCode="0.00E+00">
+                  <c:v>2.7755575615628901E-17</c:v>
+                </c:pt>
+                <c:pt idx="4" formatCode="0.00E+00">
+                  <c:v>2.7755575615628901E-17</c:v>
+                </c:pt>
+                <c:pt idx="5" formatCode="0.00E+00">
+                  <c:v>2.7755575615628901E-17</c:v>
+                </c:pt>
+                <c:pt idx="6" formatCode="0.00E+00">
+                  <c:v>4.1633363423443302E-17</c:v>
+                </c:pt>
+                <c:pt idx="7" formatCode="0.00E+00">
+                  <c:v>4.1633363423443302E-17</c:v>
+                </c:pt>
+                <c:pt idx="8" formatCode="0.00E+00">
+                  <c:v>4.1633363423443302E-17</c:v>
+                </c:pt>
+                <c:pt idx="9" formatCode="0.00E+00">
+                  <c:v>4.8572257327350599E-17</c:v>
+                </c:pt>
+                <c:pt idx="10" formatCode="0.00E+00">
+                  <c:v>5.5511151231257802E-17</c:v>
+                </c:pt>
+                <c:pt idx="11" formatCode="0.00E+00">
+                  <c:v>6.2450045135165006E-17</c:v>
+                </c:pt>
+                <c:pt idx="12" formatCode="0.00E+00">
+                  <c:v>6.9388939039072197E-17</c:v>
+                </c:pt>
+                <c:pt idx="13" formatCode="0.00E+00">
+                  <c:v>7.63278329429795E-17</c:v>
+                </c:pt>
+                <c:pt idx="14" formatCode="0.00E+00">
+                  <c:v>8.3266726846886704E-17</c:v>
+                </c:pt>
+                <c:pt idx="15" formatCode="0.00E+00">
+                  <c:v>9.0205620750793895E-17</c:v>
+                </c:pt>
+                <c:pt idx="16" formatCode="0.00E+00">
+                  <c:v>9.7144514654701197E-17</c:v>
+                </c:pt>
+                <c:pt idx="17" formatCode="0.00E+00">
+                  <c:v>1.0408340855860799E-16</c:v>
+                </c:pt>
+                <c:pt idx="18" formatCode="0.00E+00">
+                  <c:v>1.0408340855860799E-16</c:v>
+                </c:pt>
+              </c:numCache>
+            </c:numRef>
+          </c:val>
+          <c:smooth val="0"/>
+        </c:ser>
+        <c:ser>
+          <c:idx val="1"/>
+          <c:order val="1"/>
+          <c:tx>
+            <c:strRef>
+              <c:f>Sheet1!$C$3</c:f>
+              <c:strCache>
+                <c:ptCount val="1"/>
+                <c:pt idx="0">
+                  <c:v>QR-Givens Factorization Error</c:v>
+                </c:pt>
+              </c:strCache>
+            </c:strRef>
+          </c:tx>
+          <c:spPr>
+            <a:ln w="28575" cap="rnd">
+              <a:solidFill>
+                <a:schemeClr val="accent2"/>
+              </a:solidFill>
+              <a:round/>
+            </a:ln>
+            <a:effectLst/>
+          </c:spPr>
+          <c:marker>
+            <c:symbol val="circle"/>
+            <c:size val="5"/>
+            <c:spPr>
+              <a:solidFill>
+                <a:schemeClr val="accent2"/>
+              </a:solidFill>
+              <a:ln w="9525">
+                <a:solidFill>
+                  <a:schemeClr val="accent2"/>
+                </a:solidFill>
+              </a:ln>
+              <a:effectLst/>
+            </c:spPr>
+          </c:marker>
+          <c:cat>
+            <c:numRef>
+              <c:f>Sheet1!$A$4:$A$22</c:f>
+              <c:numCache>
+                <c:formatCode>General</c:formatCode>
+                <c:ptCount val="19"/>
+                <c:pt idx="0">
+                  <c:v>2</c:v>
+                </c:pt>
+                <c:pt idx="1">
+                  <c:v>3</c:v>
+                </c:pt>
+                <c:pt idx="2">
+                  <c:v>4</c:v>
+                </c:pt>
+                <c:pt idx="3">
+                  <c:v>5</c:v>
+                </c:pt>
+                <c:pt idx="4">
+                  <c:v>6</c:v>
+                </c:pt>
+                <c:pt idx="5">
+                  <c:v>7</c:v>
+                </c:pt>
+                <c:pt idx="6">
+                  <c:v>8</c:v>
+                </c:pt>
+                <c:pt idx="7">
+                  <c:v>9</c:v>
+                </c:pt>
+                <c:pt idx="8">
+                  <c:v>10</c:v>
+                </c:pt>
+                <c:pt idx="9">
+                  <c:v>11</c:v>
+                </c:pt>
+                <c:pt idx="10">
+                  <c:v>12</c:v>
+                </c:pt>
+                <c:pt idx="11">
+                  <c:v>13</c:v>
+                </c:pt>
+                <c:pt idx="12">
+                  <c:v>14</c:v>
+                </c:pt>
+                <c:pt idx="13">
+                  <c:v>15</c:v>
+                </c:pt>
+                <c:pt idx="14">
+                  <c:v>16</c:v>
+                </c:pt>
+                <c:pt idx="15">
+                  <c:v>17</c:v>
+                </c:pt>
+                <c:pt idx="16">
+                  <c:v>18</c:v>
+                </c:pt>
+                <c:pt idx="17">
+                  <c:v>19</c:v>
+                </c:pt>
+                <c:pt idx="18">
+                  <c:v>20</c:v>
+                </c:pt>
+              </c:numCache>
+            </c:numRef>
+          </c:cat>
+          <c:val>
+            <c:numRef>
+              <c:f>Sheet1!$C$4:$C$22</c:f>
+              <c:numCache>
+                <c:formatCode>0.00E+00</c:formatCode>
+                <c:ptCount val="19"/>
+                <c:pt idx="0">
+                  <c:v>1.11022302462515E-16</c:v>
+                </c:pt>
+                <c:pt idx="1">
+                  <c:v>3.05311331771918E-16</c:v>
+                </c:pt>
+                <c:pt idx="2">
+                  <c:v>3.6082248300317499E-16</c:v>
+                </c:pt>
+                <c:pt idx="3">
+                  <c:v>3.88578058618804E-16</c:v>
+                </c:pt>
+                <c:pt idx="4">
+                  <c:v>3.05311331771918E-16</c:v>
+                </c:pt>
+                <c:pt idx="5">
+                  <c:v>4.02455846426619E-16</c:v>
+                </c:pt>
+                <c:pt idx="6">
+                  <c:v>3.1918911957973201E-16</c:v>
+                </c:pt>
+                <c:pt idx="7">
+                  <c:v>5.3429483060085599E-16</c:v>
+                </c:pt>
+                <c:pt idx="8">
+                  <c:v>3.6082248300317499E-16</c:v>
+                </c:pt>
+                <c:pt idx="9">
+                  <c:v>8.04911692853238E-16</c:v>
+                </c:pt>
+                <c:pt idx="10">
+                  <c:v>1.1379786002407799E-15</c:v>
+                </c:pt>
+                <c:pt idx="11">
+                  <c:v>3.5388358909926801E-16</c:v>
+                </c:pt>
+                <c:pt idx="12">
+                  <c:v>9.7144514654701197E-16</c:v>
+                </c:pt>
+                <c:pt idx="13">
+                  <c:v>6.3143934525555699E-16</c:v>
+                </c:pt>
+                <c:pt idx="14">
+                  <c:v>1.3600232051658101E-15</c:v>
+                </c:pt>
+                <c:pt idx="15">
+                  <c:v>1.5196177649556801E-15</c:v>
+                </c:pt>
+                <c:pt idx="16">
+                  <c:v>8.6042284408449602E-16</c:v>
+                </c:pt>
+                <c:pt idx="17">
+                  <c:v>7.32053306862212E-16</c:v>
+                </c:pt>
+                <c:pt idx="18">
+                  <c:v>9.3675067702747504E-16</c:v>
+                </c:pt>
+              </c:numCache>
+            </c:numRef>
+          </c:val>
+          <c:smooth val="0"/>
+        </c:ser>
+        <c:ser>
+          <c:idx val="2"/>
+          <c:order val="2"/>
+          <c:tx>
+            <c:strRef>
+              <c:f>Sheet1!$D$3</c:f>
+              <c:strCache>
+                <c:ptCount val="1"/>
+                <c:pt idx="0">
+                  <c:v>QR-HouseH Factorization Error</c:v>
+                </c:pt>
+              </c:strCache>
+            </c:strRef>
+          </c:tx>
+          <c:spPr>
+            <a:ln w="28575" cap="rnd">
+              <a:solidFill>
+                <a:schemeClr val="accent3"/>
+              </a:solidFill>
+              <a:round/>
+            </a:ln>
+            <a:effectLst/>
+          </c:spPr>
+          <c:marker>
+            <c:symbol val="circle"/>
+            <c:size val="5"/>
+            <c:spPr>
+              <a:solidFill>
+                <a:schemeClr val="accent3"/>
+              </a:solidFill>
+              <a:ln w="9525">
+                <a:solidFill>
+                  <a:schemeClr val="accent3"/>
+                </a:solidFill>
+              </a:ln>
+              <a:effectLst/>
+            </c:spPr>
+          </c:marker>
+          <c:cat>
+            <c:numRef>
+              <c:f>Sheet1!$A$4:$A$22</c:f>
+              <c:numCache>
+                <c:formatCode>General</c:formatCode>
+                <c:ptCount val="19"/>
+                <c:pt idx="0">
+                  <c:v>2</c:v>
+                </c:pt>
+                <c:pt idx="1">
+                  <c:v>3</c:v>
+                </c:pt>
+                <c:pt idx="2">
+                  <c:v>4</c:v>
+                </c:pt>
+                <c:pt idx="3">
+                  <c:v>5</c:v>
+                </c:pt>
+                <c:pt idx="4">
+                  <c:v>6</c:v>
+                </c:pt>
+                <c:pt idx="5">
+                  <c:v>7</c:v>
+                </c:pt>
+                <c:pt idx="6">
+                  <c:v>8</c:v>
+                </c:pt>
+                <c:pt idx="7">
+                  <c:v>9</c:v>
+                </c:pt>
+                <c:pt idx="8">
+                  <c:v>10</c:v>
+                </c:pt>
+                <c:pt idx="9">
+                  <c:v>11</c:v>
+                </c:pt>
+                <c:pt idx="10">
+                  <c:v>12</c:v>
+                </c:pt>
+                <c:pt idx="11">
+                  <c:v>13</c:v>
+                </c:pt>
+                <c:pt idx="12">
+                  <c:v>14</c:v>
+                </c:pt>
+                <c:pt idx="13">
+                  <c:v>15</c:v>
+                </c:pt>
+                <c:pt idx="14">
+                  <c:v>16</c:v>
+                </c:pt>
+                <c:pt idx="15">
+                  <c:v>17</c:v>
+                </c:pt>
+                <c:pt idx="16">
+                  <c:v>18</c:v>
+                </c:pt>
+                <c:pt idx="17">
+                  <c:v>19</c:v>
+                </c:pt>
+                <c:pt idx="18">
+                  <c:v>20</c:v>
+                </c:pt>
+              </c:numCache>
+            </c:numRef>
+          </c:cat>
+          <c:val>
+            <c:numRef>
+              <c:f>Sheet1!$D$4:$D$22</c:f>
+              <c:numCache>
+                <c:formatCode>0.00E+00</c:formatCode>
+                <c:ptCount val="19"/>
+                <c:pt idx="0">
+                  <c:v>3.88578058618804E-16</c:v>
+                </c:pt>
+                <c:pt idx="1">
+                  <c:v>3.3306690738754598E-16</c:v>
+                </c:pt>
+                <c:pt idx="2">
+                  <c:v>4.1633363423443301E-16</c:v>
+                </c:pt>
+                <c:pt idx="3">
+                  <c:v>6.9388939039072205E-16</c:v>
+                </c:pt>
+                <c:pt idx="4">
+                  <c:v>4.9960036108132005E-16</c:v>
+                </c:pt>
+                <c:pt idx="5">
+                  <c:v>4.7184478546569104E-16</c:v>
+                </c:pt>
+                <c:pt idx="6">
+                  <c:v>9.5756735873919692E-16</c:v>
+                </c:pt>
+                <c:pt idx="7">
+                  <c:v>1.37390099297363E-15</c:v>
+                </c:pt>
+                <c:pt idx="8">
+                  <c:v>1.42941214420488E-15</c:v>
+                </c:pt>
+                <c:pt idx="9">
+                  <c:v>7.3552275381416601E-16</c:v>
+                </c:pt>
+                <c:pt idx="10">
+                  <c:v>4.1633363423443301E-16</c:v>
+                </c:pt>
+                <c:pt idx="11">
+                  <c:v>9.8532293435482604E-16</c:v>
+                </c:pt>
+                <c:pt idx="12">
+                  <c:v>1.33226762955018E-15</c:v>
+                </c:pt>
+                <c:pt idx="13">
+                  <c:v>7.3552275381416601E-16</c:v>
+                </c:pt>
+                <c:pt idx="14">
+                  <c:v>2.03309591384481E-15</c:v>
+                </c:pt>
+                <c:pt idx="15">
+                  <c:v>6.2450045135164996E-16</c:v>
+                </c:pt>
+                <c:pt idx="16">
+                  <c:v>1.9845236565174598E-15</c:v>
+                </c:pt>
+                <c:pt idx="17">
+                  <c:v>2.2759572004815701E-15</c:v>
+                </c:pt>
+                <c:pt idx="18">
+                  <c:v>1.6653345369377301E-15</c:v>
+                </c:pt>
+              </c:numCache>
+            </c:numRef>
+          </c:val>
+          <c:smooth val="0"/>
+        </c:ser>
+        <c:dLbls>
+          <c:showLegendKey val="0"/>
+          <c:showVal val="0"/>
+          <c:showCatName val="0"/>
+          <c:showSerName val="0"/>
+          <c:showPercent val="0"/>
+          <c:showBubbleSize val="0"/>
+        </c:dLbls>
+        <c:marker val="1"/>
+        <c:smooth val="0"/>
+        <c:axId val="370222880"/>
+        <c:axId val="370225624"/>
+      </c:lineChart>
+      <c:catAx>
+        <c:axId val="370222880"/>
+        <c:scaling>
+          <c:orientation val="minMax"/>
+        </c:scaling>
+        <c:delete val="0"/>
+        <c:axPos val="b"/>
+        <c:numFmt formatCode="General" sourceLinked="1"/>
+        <c:majorTickMark val="in"/>
+        <c:minorTickMark val="none"/>
+        <c:tickLblPos val="nextTo"/>
+        <c:spPr>
+          <a:noFill/>
+          <a:ln w="9525" cap="flat" cmpd="sng" algn="ctr">
+            <a:solidFill>
+              <a:schemeClr val="tx1">
+                <a:lumMod val="15000"/>
+                <a:lumOff val="85000"/>
+              </a:schemeClr>
+            </a:solidFill>
+            <a:round/>
+          </a:ln>
+          <a:effectLst/>
+        </c:spPr>
+        <c:txPr>
+          <a:bodyPr rot="-60000000" spcFirstLastPara="1" vertOverflow="ellipsis" vert="horz" wrap="square" anchor="ctr" anchorCtr="1"/>
+          <a:lstStyle/>
+          <a:p>
+            <a:pPr>
+              <a:defRPr sz="900" b="0" i="0" u="none" strike="noStrike" kern="1200" baseline="0">
+                <a:solidFill>
+                  <a:schemeClr val="tx1">
+                    <a:lumMod val="65000"/>
+                    <a:lumOff val="35000"/>
+                  </a:schemeClr>
+                </a:solidFill>
+                <a:latin typeface="+mn-lt"/>
+                <a:ea typeface="+mn-ea"/>
+                <a:cs typeface="+mn-cs"/>
+              </a:defRPr>
+            </a:pPr>
+            <a:endParaRPr lang="en-US"/>
+          </a:p>
+        </c:txPr>
+        <c:crossAx val="370225624"/>
+        <c:crosses val="autoZero"/>
+        <c:auto val="1"/>
+        <c:lblAlgn val="ctr"/>
+        <c:lblOffset val="100"/>
+        <c:noMultiLvlLbl val="0"/>
+      </c:catAx>
+      <c:valAx>
+        <c:axId val="370225624"/>
+        <c:scaling>
+          <c:orientation val="minMax"/>
+        </c:scaling>
+        <c:delete val="0"/>
+        <c:axPos val="l"/>
+        <c:majorGridlines>
+          <c:spPr>
+            <a:ln w="9525" cap="flat" cmpd="sng" algn="ctr">
+              <a:solidFill>
+                <a:schemeClr val="tx1">
+                  <a:lumMod val="15000"/>
+                  <a:lumOff val="85000"/>
+                </a:schemeClr>
+              </a:solidFill>
+              <a:round/>
+            </a:ln>
+            <a:effectLst/>
+          </c:spPr>
+        </c:majorGridlines>
+        <c:numFmt formatCode="General" sourceLinked="1"/>
+        <c:majorTickMark val="none"/>
+        <c:minorTickMark val="none"/>
+        <c:tickLblPos val="nextTo"/>
+        <c:spPr>
+          <a:noFill/>
+          <a:ln>
+            <a:noFill/>
+          </a:ln>
+          <a:effectLst/>
+        </c:spPr>
+        <c:txPr>
+          <a:bodyPr rot="-60000000" spcFirstLastPara="1" vertOverflow="ellipsis" vert="horz" wrap="square" anchor="ctr" anchorCtr="1"/>
+          <a:lstStyle/>
+          <a:p>
+            <a:pPr>
+              <a:defRPr sz="900" b="0" i="0" u="none" strike="noStrike" kern="1200" baseline="0">
+                <a:solidFill>
+                  <a:schemeClr val="tx1">
+                    <a:lumMod val="65000"/>
+                    <a:lumOff val="35000"/>
+                  </a:schemeClr>
+                </a:solidFill>
+                <a:latin typeface="+mn-lt"/>
+                <a:ea typeface="+mn-ea"/>
+                <a:cs typeface="+mn-cs"/>
+              </a:defRPr>
+            </a:pPr>
+            <a:endParaRPr lang="en-US"/>
+          </a:p>
+        </c:txPr>
+        <c:crossAx val="370222880"/>
+        <c:crosses val="autoZero"/>
+        <c:crossBetween val="between"/>
+      </c:valAx>
+      <c:spPr>
+        <a:noFill/>
+        <a:ln>
+          <a:noFill/>
+        </a:ln>
+        <a:effectLst/>
+      </c:spPr>
+    </c:plotArea>
+    <c:legend>
+      <c:legendPos val="b"/>
+      <c:overlay val="0"/>
+      <c:spPr>
+        <a:noFill/>
+        <a:ln>
+          <a:noFill/>
+        </a:ln>
+        <a:effectLst/>
+      </c:spPr>
+      <c:txPr>
+        <a:bodyPr rot="0" spcFirstLastPara="1" vertOverflow="ellipsis" vert="horz" wrap="square" anchor="ctr" anchorCtr="1"/>
+        <a:lstStyle/>
+        <a:p>
+          <a:pPr>
+            <a:defRPr sz="900" b="0" i="0" u="none" strike="noStrike" kern="1200" baseline="0">
+              <a:solidFill>
+                <a:schemeClr val="tx1">
+                  <a:lumMod val="65000"/>
+                  <a:lumOff val="35000"/>
+                </a:schemeClr>
+              </a:solidFill>
+              <a:latin typeface="+mn-lt"/>
+              <a:ea typeface="+mn-ea"/>
+              <a:cs typeface="+mn-cs"/>
+            </a:defRPr>
+          </a:pPr>
+          <a:endParaRPr lang="en-US"/>
+        </a:p>
+      </c:txPr>
+    </c:legend>
+    <c:plotVisOnly val="1"/>
+    <c:dispBlanksAs val="gap"/>
+    <c:showDLblsOverMax val="0"/>
+  </c:chart>
+  <c:spPr>
+    <a:solidFill>
+      <a:schemeClr val="bg1"/>
+    </a:solidFill>
+    <a:ln w="9525" cap="flat" cmpd="sng" algn="ctr">
+      <a:solidFill>
+        <a:schemeClr val="tx1">
+          <a:lumMod val="15000"/>
+          <a:lumOff val="85000"/>
+        </a:schemeClr>
+      </a:solidFill>
+      <a:round/>
+    </a:ln>
+    <a:effectLst/>
+  </c:spPr>
+  <c:txPr>
+    <a:bodyPr/>
+    <a:lstStyle/>
+    <a:p>
+      <a:pPr>
+        <a:defRPr/>
+      </a:pPr>
+      <a:endParaRPr lang="en-US"/>
+    </a:p>
+  </c:txPr>
+  <c:externalData r:id="rId3">
+    <c:autoUpdate val="0"/>
+  </c:externalData>
+</c:chartSpace>
+</file>
+
+<file path=word/charts/chart2.xml><?xml version="1.0" encoding="utf-8"?>
+<c:chartSpace xmlns:c="http://schemas.openxmlformats.org/drawingml/2006/chart" xmlns:a="http://schemas.openxmlformats.org/drawingml/2006/main" xmlns:r="http://schemas.openxmlformats.org/officeDocument/2006/relationships">
+  <c:date1904 val="0"/>
+  <c:lang val="en-US"/>
+  <c:roundedCorners val="0"/>
+  <mc:AlternateContent xmlns:mc="http://schemas.openxmlformats.org/markup-compatibility/2006">
+    <mc:Choice xmlns:c14="http://schemas.microsoft.com/office/drawing/2007/8/2/chart" Requires="c14">
+      <c14:style val="102"/>
+    </mc:Choice>
+    <mc:Fallback>
+      <c:style val="2"/>
+    </mc:Fallback>
+  </mc:AlternateContent>
+  <c:chart>
+    <c:title>
+      <c:tx>
+        <c:rich>
+          <a:bodyPr rot="0" spcFirstLastPara="1" vertOverflow="ellipsis" vert="horz" wrap="square" anchor="ctr" anchorCtr="1"/>
+          <a:lstStyle/>
+          <a:p>
+            <a:pPr>
+              <a:defRPr sz="1400" b="0" i="0" u="none" strike="noStrike" kern="1200" spc="0" baseline="0">
+                <a:solidFill>
+                  <a:schemeClr val="tx1">
+                    <a:lumMod val="65000"/>
+                    <a:lumOff val="35000"/>
+                  </a:schemeClr>
+                </a:solidFill>
+                <a:latin typeface="+mn-lt"/>
+                <a:ea typeface="+mn-ea"/>
+                <a:cs typeface="+mn-cs"/>
+              </a:defRPr>
+            </a:pPr>
+            <a:r>
+              <a:rPr lang="en-US"/>
+              <a:t>Solution Error</a:t>
+            </a:r>
+          </a:p>
+        </c:rich>
+      </c:tx>
+      <c:overlay val="0"/>
+      <c:spPr>
+        <a:noFill/>
+        <a:ln>
+          <a:noFill/>
+        </a:ln>
+        <a:effectLst/>
+      </c:spPr>
+      <c:txPr>
+        <a:bodyPr rot="0" spcFirstLastPara="1" vertOverflow="ellipsis" vert="horz" wrap="square" anchor="ctr" anchorCtr="1"/>
+        <a:lstStyle/>
+        <a:p>
+          <a:pPr>
+            <a:defRPr sz="1400" b="0" i="0" u="none" strike="noStrike" kern="1200" spc="0" baseline="0">
+              <a:solidFill>
+                <a:schemeClr val="tx1">
+                  <a:lumMod val="65000"/>
+                  <a:lumOff val="35000"/>
+                </a:schemeClr>
+              </a:solidFill>
+              <a:latin typeface="+mn-lt"/>
+              <a:ea typeface="+mn-ea"/>
+              <a:cs typeface="+mn-cs"/>
+            </a:defRPr>
+          </a:pPr>
+          <a:endParaRPr lang="en-US"/>
+        </a:p>
+      </c:txPr>
+    </c:title>
+    <c:autoTitleDeleted val="0"/>
+    <c:plotArea>
+      <c:layout/>
+      <c:lineChart>
+        <c:grouping val="standard"/>
+        <c:varyColors val="0"/>
+        <c:ser>
+          <c:idx val="0"/>
+          <c:order val="0"/>
+          <c:tx>
+            <c:strRef>
+              <c:f>Sheet1!$B$25</c:f>
+              <c:strCache>
+                <c:ptCount val="1"/>
+                <c:pt idx="0">
+                  <c:v>LU Solution Error</c:v>
+                </c:pt>
+              </c:strCache>
+            </c:strRef>
+          </c:tx>
+          <c:spPr>
+            <a:ln w="28575" cap="rnd">
+              <a:solidFill>
+                <a:schemeClr val="accent1"/>
+              </a:solidFill>
+              <a:round/>
+            </a:ln>
+            <a:effectLst/>
+          </c:spPr>
+          <c:marker>
+            <c:symbol val="circle"/>
+            <c:size val="5"/>
+            <c:spPr>
+              <a:solidFill>
+                <a:schemeClr val="accent1"/>
+              </a:solidFill>
+              <a:ln w="9525">
+                <a:solidFill>
+                  <a:schemeClr val="accent1"/>
+                </a:solidFill>
+              </a:ln>
+              <a:effectLst/>
+            </c:spPr>
+          </c:marker>
+          <c:cat>
+            <c:numRef>
+              <c:f>Sheet1!$A$26:$A$44</c:f>
+              <c:numCache>
+                <c:formatCode>General</c:formatCode>
+                <c:ptCount val="19"/>
+                <c:pt idx="0">
+                  <c:v>2</c:v>
+                </c:pt>
+                <c:pt idx="1">
+                  <c:v>3</c:v>
+                </c:pt>
+                <c:pt idx="2">
+                  <c:v>4</c:v>
+                </c:pt>
+                <c:pt idx="3">
+                  <c:v>5</c:v>
+                </c:pt>
+                <c:pt idx="4">
+                  <c:v>6</c:v>
+                </c:pt>
+                <c:pt idx="5">
+                  <c:v>7</c:v>
+                </c:pt>
+                <c:pt idx="6">
+                  <c:v>8</c:v>
+                </c:pt>
+                <c:pt idx="7">
+                  <c:v>9</c:v>
+                </c:pt>
+                <c:pt idx="8">
+                  <c:v>10</c:v>
+                </c:pt>
+                <c:pt idx="9">
+                  <c:v>11</c:v>
+                </c:pt>
+                <c:pt idx="10">
+                  <c:v>12</c:v>
+                </c:pt>
+                <c:pt idx="11">
+                  <c:v>13</c:v>
+                </c:pt>
+                <c:pt idx="12">
+                  <c:v>14</c:v>
+                </c:pt>
+                <c:pt idx="13">
+                  <c:v>15</c:v>
+                </c:pt>
+                <c:pt idx="14">
+                  <c:v>16</c:v>
+                </c:pt>
+                <c:pt idx="15">
+                  <c:v>17</c:v>
+                </c:pt>
+                <c:pt idx="16">
+                  <c:v>18</c:v>
+                </c:pt>
+                <c:pt idx="17">
+                  <c:v>19</c:v>
+                </c:pt>
+                <c:pt idx="18">
+                  <c:v>20</c:v>
+                </c:pt>
+              </c:numCache>
+            </c:numRef>
+          </c:cat>
+          <c:val>
+            <c:numRef>
+              <c:f>Sheet1!$B$26:$B$44</c:f>
+              <c:numCache>
+                <c:formatCode>0.00E+00</c:formatCode>
+                <c:ptCount val="19"/>
+                <c:pt idx="0">
+                  <c:v>2.7755575615628901E-17</c:v>
+                </c:pt>
+                <c:pt idx="1">
+                  <c:v>1.44222201478767E-16</c:v>
+                </c:pt>
+                <c:pt idx="2">
+                  <c:v>1.9279638981753101E-16</c:v>
+                </c:pt>
+                <c:pt idx="3">
+                  <c:v>6.2238629252822901E-16</c:v>
+                </c:pt>
+                <c:pt idx="4">
+                  <c:v>1.21122959637592E-15</c:v>
+                </c:pt>
+                <c:pt idx="5">
+                  <c:v>5.84146075820773E-15</c:v>
+                </c:pt>
+                <c:pt idx="6">
+                  <c:v>1.39227653116285E-14</c:v>
+                </c:pt>
+                <c:pt idx="7">
+                  <c:v>3.3090892498142802E-14</c:v>
+                </c:pt>
+                <c:pt idx="8">
+                  <c:v>1.01541403514341E-13</c:v>
+                </c:pt>
+                <c:pt idx="9">
+                  <c:v>1.67966473163536E-13</c:v>
+                </c:pt>
+                <c:pt idx="10">
+                  <c:v>4.5397478097328498E-13</c:v>
+                </c:pt>
+                <c:pt idx="11">
+                  <c:v>8.5590848550735499E-13</c:v>
+                </c:pt>
+                <c:pt idx="12">
+                  <c:v>1.67749867022224E-12</c:v>
+                </c:pt>
+                <c:pt idx="13">
+                  <c:v>7.7551627198033899E-14</c:v>
+                </c:pt>
+                <c:pt idx="14">
+                  <c:v>4.9903340384864197E-13</c:v>
+                </c:pt>
+                <c:pt idx="15">
+                  <c:v>3.1799708363593902E-14</c:v>
+                </c:pt>
+                <c:pt idx="16">
+                  <c:v>9.0586057488778399E-14</c:v>
+                </c:pt>
+                <c:pt idx="17">
+                  <c:v>1.14186030700093E-14</c:v>
+                </c:pt>
+                <c:pt idx="18">
+                  <c:v>1.13971985490325E-14</c:v>
+                </c:pt>
+              </c:numCache>
+            </c:numRef>
+          </c:val>
+          <c:smooth val="0"/>
+        </c:ser>
+        <c:ser>
+          <c:idx val="1"/>
+          <c:order val="1"/>
+          <c:tx>
+            <c:strRef>
+              <c:f>Sheet1!$C$25</c:f>
+              <c:strCache>
+                <c:ptCount val="1"/>
+                <c:pt idx="0">
+                  <c:v>QR-Givens Solution Error</c:v>
+                </c:pt>
+              </c:strCache>
+            </c:strRef>
+          </c:tx>
+          <c:spPr>
+            <a:ln w="28575" cap="rnd">
+              <a:solidFill>
+                <a:schemeClr val="accent2"/>
+              </a:solidFill>
+              <a:round/>
+            </a:ln>
+            <a:effectLst/>
+          </c:spPr>
+          <c:marker>
+            <c:symbol val="circle"/>
+            <c:size val="5"/>
+            <c:spPr>
+              <a:solidFill>
+                <a:schemeClr val="accent2"/>
+              </a:solidFill>
+              <a:ln w="9525">
+                <a:solidFill>
+                  <a:schemeClr val="accent2"/>
+                </a:solidFill>
+              </a:ln>
+              <a:effectLst/>
+            </c:spPr>
+          </c:marker>
+          <c:cat>
+            <c:numRef>
+              <c:f>Sheet1!$A$26:$A$44</c:f>
+              <c:numCache>
+                <c:formatCode>General</c:formatCode>
+                <c:ptCount val="19"/>
+                <c:pt idx="0">
+                  <c:v>2</c:v>
+                </c:pt>
+                <c:pt idx="1">
+                  <c:v>3</c:v>
+                </c:pt>
+                <c:pt idx="2">
+                  <c:v>4</c:v>
+                </c:pt>
+                <c:pt idx="3">
+                  <c:v>5</c:v>
+                </c:pt>
+                <c:pt idx="4">
+                  <c:v>6</c:v>
+                </c:pt>
+                <c:pt idx="5">
+                  <c:v>7</c:v>
+                </c:pt>
+                <c:pt idx="6">
+                  <c:v>8</c:v>
+                </c:pt>
+                <c:pt idx="7">
+                  <c:v>9</c:v>
+                </c:pt>
+                <c:pt idx="8">
+                  <c:v>10</c:v>
+                </c:pt>
+                <c:pt idx="9">
+                  <c:v>11</c:v>
+                </c:pt>
+                <c:pt idx="10">
+                  <c:v>12</c:v>
+                </c:pt>
+                <c:pt idx="11">
+                  <c:v>13</c:v>
+                </c:pt>
+                <c:pt idx="12">
+                  <c:v>14</c:v>
+                </c:pt>
+                <c:pt idx="13">
+                  <c:v>15</c:v>
+                </c:pt>
+                <c:pt idx="14">
+                  <c:v>16</c:v>
+                </c:pt>
+                <c:pt idx="15">
+                  <c:v>17</c:v>
+                </c:pt>
+                <c:pt idx="16">
+                  <c:v>18</c:v>
+                </c:pt>
+                <c:pt idx="17">
+                  <c:v>19</c:v>
+                </c:pt>
+                <c:pt idx="18">
+                  <c:v>20</c:v>
+                </c:pt>
+              </c:numCache>
+            </c:numRef>
+          </c:cat>
+          <c:val>
+            <c:numRef>
+              <c:f>Sheet1!$C$26:$C$44</c:f>
+              <c:numCache>
+                <c:formatCode>0.00E+00</c:formatCode>
+                <c:ptCount val="19"/>
+                <c:pt idx="0">
+                  <c:v>7.8504622934188697E-17</c:v>
+                </c:pt>
+                <c:pt idx="1">
+                  <c:v>2.6477131637640601E-16</c:v>
+                </c:pt>
+                <c:pt idx="2">
+                  <c:v>4.1191555942998198E-16</c:v>
+                </c:pt>
+                <c:pt idx="3">
+                  <c:v>1.5112976233553601E-15</c:v>
+                </c:pt>
+                <c:pt idx="4">
+                  <c:v>4.2516228637465597E-15</c:v>
+                </c:pt>
+                <c:pt idx="5">
+                  <c:v>7.1850897784420196E-15</c:v>
+                </c:pt>
+                <c:pt idx="6">
+                  <c:v>3.2829485749040401E-14</c:v>
+                </c:pt>
+                <c:pt idx="7">
+                  <c:v>1.02571519493975E-13</c:v>
+                </c:pt>
+                <c:pt idx="8">
+                  <c:v>2.1080826806222401E-13</c:v>
+                </c:pt>
+                <c:pt idx="9">
+                  <c:v>4.6978893112760297E-13</c:v>
+                </c:pt>
+                <c:pt idx="10">
+                  <c:v>1.77349252024219E-12</c:v>
+                </c:pt>
+                <c:pt idx="11">
+                  <c:v>1.47805373774055E-11</c:v>
+                </c:pt>
+                <c:pt idx="12">
+                  <c:v>4.9518169656751498E-13</c:v>
+                </c:pt>
+                <c:pt idx="13">
+                  <c:v>3.9359789122612201E-13</c:v>
+                </c:pt>
+                <c:pt idx="14">
+                  <c:v>8.6730854858985803E-13</c:v>
+                </c:pt>
+                <c:pt idx="15">
+                  <c:v>1.3403243637673399E-13</c:v>
+                </c:pt>
+                <c:pt idx="16">
+                  <c:v>5.5426682319679102E-12</c:v>
+                </c:pt>
+                <c:pt idx="17">
+                  <c:v>1.19519089375754E-13</c:v>
+                </c:pt>
+                <c:pt idx="18">
+                  <c:v>7.4326833910177798E-15</c:v>
+                </c:pt>
+              </c:numCache>
+            </c:numRef>
+          </c:val>
+          <c:smooth val="0"/>
+        </c:ser>
+        <c:ser>
+          <c:idx val="2"/>
+          <c:order val="2"/>
+          <c:tx>
+            <c:strRef>
+              <c:f>Sheet1!$D$25</c:f>
+              <c:strCache>
+                <c:ptCount val="1"/>
+                <c:pt idx="0">
+                  <c:v>QR-Householder Solution Error</c:v>
+                </c:pt>
+              </c:strCache>
+            </c:strRef>
+          </c:tx>
+          <c:spPr>
+            <a:ln w="28575" cap="rnd">
+              <a:solidFill>
+                <a:schemeClr val="accent3"/>
+              </a:solidFill>
+              <a:round/>
+            </a:ln>
+            <a:effectLst/>
+          </c:spPr>
+          <c:marker>
+            <c:symbol val="circle"/>
+            <c:size val="5"/>
+            <c:spPr>
+              <a:solidFill>
+                <a:schemeClr val="accent3"/>
+              </a:solidFill>
+              <a:ln w="9525">
+                <a:solidFill>
+                  <a:schemeClr val="accent3"/>
+                </a:solidFill>
+              </a:ln>
+              <a:effectLst/>
+            </c:spPr>
+          </c:marker>
+          <c:cat>
+            <c:numRef>
+              <c:f>Sheet1!$A$26:$A$44</c:f>
+              <c:numCache>
+                <c:formatCode>General</c:formatCode>
+                <c:ptCount val="19"/>
+                <c:pt idx="0">
+                  <c:v>2</c:v>
+                </c:pt>
+                <c:pt idx="1">
+                  <c:v>3</c:v>
+                </c:pt>
+                <c:pt idx="2">
+                  <c:v>4</c:v>
+                </c:pt>
+                <c:pt idx="3">
+                  <c:v>5</c:v>
+                </c:pt>
+                <c:pt idx="4">
+                  <c:v>6</c:v>
+                </c:pt>
+                <c:pt idx="5">
+                  <c:v>7</c:v>
+                </c:pt>
+                <c:pt idx="6">
+                  <c:v>8</c:v>
+                </c:pt>
+                <c:pt idx="7">
+                  <c:v>9</c:v>
+                </c:pt>
+                <c:pt idx="8">
+                  <c:v>10</c:v>
+                </c:pt>
+                <c:pt idx="9">
+                  <c:v>11</c:v>
+                </c:pt>
+                <c:pt idx="10">
+                  <c:v>12</c:v>
+                </c:pt>
+                <c:pt idx="11">
+                  <c:v>13</c:v>
+                </c:pt>
+                <c:pt idx="12">
+                  <c:v>14</c:v>
+                </c:pt>
+                <c:pt idx="13">
+                  <c:v>15</c:v>
+                </c:pt>
+                <c:pt idx="14">
+                  <c:v>16</c:v>
+                </c:pt>
+                <c:pt idx="15">
+                  <c:v>17</c:v>
+                </c:pt>
+                <c:pt idx="16">
+                  <c:v>18</c:v>
+                </c:pt>
+                <c:pt idx="17">
+                  <c:v>19</c:v>
+                </c:pt>
+                <c:pt idx="18">
+                  <c:v>20</c:v>
+                </c:pt>
+              </c:numCache>
+            </c:numRef>
+          </c:cat>
+          <c:val>
+            <c:numRef>
+              <c:f>Sheet1!$D$26:$D$44</c:f>
+              <c:numCache>
+                <c:formatCode>0.00E+00</c:formatCode>
+                <c:ptCount val="19"/>
+                <c:pt idx="0">
+                  <c:v>1.94289029309402E-16</c:v>
+                </c:pt>
+                <c:pt idx="1">
+                  <c:v>9.2054830157378606E-17</c:v>
+                </c:pt>
+                <c:pt idx="2">
+                  <c:v>1.2490009027033001E-16</c:v>
+                </c:pt>
+                <c:pt idx="3">
+                  <c:v>7.7954543341933204E-16</c:v>
+                </c:pt>
+                <c:pt idx="4">
+                  <c:v>1.75022509210818E-15</c:v>
+                </c:pt>
+                <c:pt idx="5">
+                  <c:v>1.0316331525006499E-14</c:v>
+                </c:pt>
+                <c:pt idx="6">
+                  <c:v>3.0237570586252699E-14</c:v>
+                </c:pt>
+                <c:pt idx="7">
+                  <c:v>6.9102685807164403E-14</c:v>
+                </c:pt>
+                <c:pt idx="8">
+                  <c:v>2.3641843076100501E-13</c:v>
+                </c:pt>
+                <c:pt idx="9">
+                  <c:v>4.1717783040100099E-13</c:v>
+                </c:pt>
+                <c:pt idx="10">
+                  <c:v>1.09837964101591E-12</c:v>
+                </c:pt>
+                <c:pt idx="11">
+                  <c:v>1.05919885043011E-10</c:v>
+                </c:pt>
+                <c:pt idx="12">
+                  <c:v>4.7467139625613101E-13</c:v>
+                </c:pt>
+                <c:pt idx="13">
+                  <c:v>2.35122599135435E-13</c:v>
+                </c:pt>
+                <c:pt idx="14">
+                  <c:v>2.7925982503291301E-13</c:v>
+                </c:pt>
+                <c:pt idx="15">
+                  <c:v>9.2326177993114396E-14</c:v>
+                </c:pt>
+                <c:pt idx="16">
+                  <c:v>1.05954409765209E-13</c:v>
+                </c:pt>
+                <c:pt idx="17">
+                  <c:v>5.8835229670622898E-14</c:v>
+                </c:pt>
+                <c:pt idx="18">
+                  <c:v>1.0079206560196301E-14</c:v>
+                </c:pt>
+              </c:numCache>
+            </c:numRef>
+          </c:val>
+          <c:smooth val="0"/>
+        </c:ser>
+        <c:dLbls>
+          <c:showLegendKey val="0"/>
+          <c:showVal val="0"/>
+          <c:showCatName val="0"/>
+          <c:showSerName val="0"/>
+          <c:showPercent val="0"/>
+          <c:showBubbleSize val="0"/>
+        </c:dLbls>
+        <c:marker val="1"/>
+        <c:smooth val="0"/>
+        <c:axId val="370220528"/>
+        <c:axId val="370222096"/>
+      </c:lineChart>
+      <c:catAx>
+        <c:axId val="370220528"/>
+        <c:scaling>
+          <c:orientation val="minMax"/>
+        </c:scaling>
+        <c:delete val="0"/>
+        <c:axPos val="b"/>
+        <c:numFmt formatCode="General" sourceLinked="1"/>
+        <c:majorTickMark val="none"/>
+        <c:minorTickMark val="none"/>
+        <c:tickLblPos val="nextTo"/>
+        <c:spPr>
+          <a:noFill/>
+          <a:ln w="9525" cap="flat" cmpd="sng" algn="ctr">
+            <a:solidFill>
+              <a:schemeClr val="tx1">
+                <a:lumMod val="15000"/>
+                <a:lumOff val="85000"/>
+              </a:schemeClr>
+            </a:solidFill>
+            <a:round/>
+          </a:ln>
+          <a:effectLst/>
+        </c:spPr>
+        <c:txPr>
+          <a:bodyPr rot="-60000000" spcFirstLastPara="1" vertOverflow="ellipsis" vert="horz" wrap="square" anchor="ctr" anchorCtr="1"/>
+          <a:lstStyle/>
+          <a:p>
+            <a:pPr>
+              <a:defRPr sz="900" b="0" i="0" u="none" strike="noStrike" kern="1200" baseline="0">
+                <a:solidFill>
+                  <a:schemeClr val="tx1">
+                    <a:lumMod val="65000"/>
+                    <a:lumOff val="35000"/>
+                  </a:schemeClr>
+                </a:solidFill>
+                <a:latin typeface="+mn-lt"/>
+                <a:ea typeface="+mn-ea"/>
+                <a:cs typeface="+mn-cs"/>
+              </a:defRPr>
+            </a:pPr>
+            <a:endParaRPr lang="en-US"/>
+          </a:p>
+        </c:txPr>
+        <c:crossAx val="370222096"/>
+        <c:crosses val="autoZero"/>
+        <c:auto val="1"/>
+        <c:lblAlgn val="ctr"/>
+        <c:lblOffset val="100"/>
+        <c:noMultiLvlLbl val="0"/>
+      </c:catAx>
+      <c:valAx>
+        <c:axId val="370222096"/>
+        <c:scaling>
+          <c:orientation val="minMax"/>
+          <c:max val="7.0000000000000065E-15"/>
+        </c:scaling>
+        <c:delete val="0"/>
+        <c:axPos val="l"/>
+        <c:majorGridlines>
+          <c:spPr>
+            <a:ln w="9525" cap="flat" cmpd="sng" algn="ctr">
+              <a:solidFill>
+                <a:schemeClr val="tx1">
+                  <a:lumMod val="15000"/>
+                  <a:lumOff val="85000"/>
+                </a:schemeClr>
+              </a:solidFill>
+              <a:round/>
+            </a:ln>
+            <a:effectLst/>
+          </c:spPr>
+        </c:majorGridlines>
+        <c:numFmt formatCode="0.00E+00" sourceLinked="1"/>
+        <c:majorTickMark val="none"/>
+        <c:minorTickMark val="none"/>
+        <c:tickLblPos val="nextTo"/>
+        <c:spPr>
+          <a:noFill/>
+          <a:ln>
+            <a:noFill/>
+          </a:ln>
+          <a:effectLst/>
+        </c:spPr>
+        <c:txPr>
+          <a:bodyPr rot="-60000000" spcFirstLastPara="1" vertOverflow="ellipsis" vert="horz" wrap="square" anchor="ctr" anchorCtr="1"/>
+          <a:lstStyle/>
+          <a:p>
+            <a:pPr>
+              <a:defRPr sz="900" b="0" i="0" u="none" strike="noStrike" kern="1200" baseline="0">
+                <a:solidFill>
+                  <a:schemeClr val="tx1">
+                    <a:lumMod val="65000"/>
+                    <a:lumOff val="35000"/>
+                  </a:schemeClr>
+                </a:solidFill>
+                <a:latin typeface="+mn-lt"/>
+                <a:ea typeface="+mn-ea"/>
+                <a:cs typeface="+mn-cs"/>
+              </a:defRPr>
+            </a:pPr>
+            <a:endParaRPr lang="en-US"/>
+          </a:p>
+        </c:txPr>
+        <c:crossAx val="370220528"/>
+        <c:crosses val="autoZero"/>
+        <c:crossBetween val="between"/>
+      </c:valAx>
+      <c:spPr>
+        <a:noFill/>
+        <a:ln>
+          <a:noFill/>
+        </a:ln>
+        <a:effectLst/>
+      </c:spPr>
+    </c:plotArea>
+    <c:legend>
+      <c:legendPos val="b"/>
+      <c:overlay val="0"/>
+      <c:spPr>
+        <a:noFill/>
+        <a:ln>
+          <a:noFill/>
+        </a:ln>
+        <a:effectLst/>
+      </c:spPr>
+      <c:txPr>
+        <a:bodyPr rot="0" spcFirstLastPara="1" vertOverflow="ellipsis" vert="horz" wrap="square" anchor="ctr" anchorCtr="1"/>
+        <a:lstStyle/>
+        <a:p>
+          <a:pPr>
+            <a:defRPr sz="900" b="0" i="0" u="none" strike="noStrike" kern="1200" baseline="0">
+              <a:solidFill>
+                <a:schemeClr val="tx1">
+                  <a:lumMod val="65000"/>
+                  <a:lumOff val="35000"/>
+                </a:schemeClr>
+              </a:solidFill>
+              <a:latin typeface="+mn-lt"/>
+              <a:ea typeface="+mn-ea"/>
+              <a:cs typeface="+mn-cs"/>
+            </a:defRPr>
+          </a:pPr>
+          <a:endParaRPr lang="en-US"/>
+        </a:p>
+      </c:txPr>
+    </c:legend>
+    <c:plotVisOnly val="1"/>
+    <c:dispBlanksAs val="gap"/>
+    <c:showDLblsOverMax val="0"/>
+  </c:chart>
+  <c:spPr>
+    <a:solidFill>
+      <a:schemeClr val="bg1"/>
+    </a:solidFill>
+    <a:ln w="9525" cap="flat" cmpd="sng" algn="ctr">
+      <a:solidFill>
+        <a:schemeClr val="tx1">
+          <a:lumMod val="15000"/>
+          <a:lumOff val="85000"/>
+        </a:schemeClr>
+      </a:solidFill>
+      <a:round/>
+    </a:ln>
+    <a:effectLst/>
+  </c:spPr>
+  <c:txPr>
+    <a:bodyPr/>
+    <a:lstStyle/>
+    <a:p>
+      <a:pPr>
+        <a:defRPr/>
+      </a:pPr>
+      <a:endParaRPr lang="en-US"/>
+    </a:p>
+  </c:txPr>
+  <c:externalData r:id="rId3">
+    <c:autoUpdate val="0"/>
+  </c:externalData>
+</c:chartSpace>
+</file>
+
+<file path=word/charts/colors1.xml><?xml version="1.0" encoding="utf-8"?>
+<cs:colorStyle xmlns:cs="http://schemas.microsoft.com/office/drawing/2012/chartStyle" xmlns:a="http://schemas.openxmlformats.org/drawingml/2006/main" meth="cycle" id="10">
+  <a:schemeClr val="accent1"/>
+  <a:schemeClr val="accent2"/>
+  <a:schemeClr val="accent3"/>
+  <a:schemeClr val="accent4"/>
+  <a:schemeClr val="accent5"/>
+  <a:schemeClr val="accent6"/>
+  <cs:variation/>
+  <cs:variation>
+    <a:lumMod val="60000"/>
+  </cs:variation>
+  <cs:variation>
+    <a:lumMod val="80000"/>
+    <a:lumOff val="20000"/>
+  </cs:variation>
+  <cs:variation>
+    <a:lumMod val="80000"/>
+  </cs:variation>
+  <cs:variation>
+    <a:lumMod val="60000"/>
+    <a:lumOff val="40000"/>
+  </cs:variation>
+  <cs:variation>
+    <a:lumMod val="50000"/>
+  </cs:variation>
+  <cs:variation>
+    <a:lumMod val="70000"/>
+    <a:lumOff val="30000"/>
+  </cs:variation>
+  <cs:variation>
+    <a:lumMod val="70000"/>
+  </cs:variation>
+  <cs:variation>
+    <a:lumMod val="50000"/>
+    <a:lumOff val="50000"/>
+  </cs:variation>
+</cs:colorStyle>
+</file>
+
+<file path=word/charts/colors2.xml><?xml version="1.0" encoding="utf-8"?>
+<cs:colorStyle xmlns:cs="http://schemas.microsoft.com/office/drawing/2012/chartStyle" xmlns:a="http://schemas.openxmlformats.org/drawingml/2006/main" meth="cycle" id="10">
+  <a:schemeClr val="accent1"/>
+  <a:schemeClr val="accent2"/>
+  <a:schemeClr val="accent3"/>
+  <a:schemeClr val="accent4"/>
+  <a:schemeClr val="accent5"/>
+  <a:schemeClr val="accent6"/>
+  <cs:variation/>
+  <cs:variation>
+    <a:lumMod val="60000"/>
+  </cs:variation>
+  <cs:variation>
+    <a:lumMod val="80000"/>
+    <a:lumOff val="20000"/>
+  </cs:variation>
+  <cs:variation>
+    <a:lumMod val="80000"/>
+  </cs:variation>
+  <cs:variation>
+    <a:lumMod val="60000"/>
+    <a:lumOff val="40000"/>
+  </cs:variation>
+  <cs:variation>
+    <a:lumMod val="50000"/>
+  </cs:variation>
+  <cs:variation>
+    <a:lumMod val="70000"/>
+    <a:lumOff val="30000"/>
+  </cs:variation>
+  <cs:variation>
+    <a:lumMod val="70000"/>
+  </cs:variation>
+  <cs:variation>
+    <a:lumMod val="50000"/>
+    <a:lumOff val="50000"/>
+  </cs:variation>
+</cs:colorStyle>
+</file>
+
+<file path=word/charts/style1.xml><?xml version="1.0" encoding="utf-8"?>
+<cs:chartStyle xmlns:cs="http://schemas.microsoft.com/office/drawing/2012/chartStyle" xmlns:a="http://schemas.openxmlformats.org/drawingml/2006/main" id="227">
+  <cs:axisTitle>
+    <cs:lnRef idx="0"/>
+    <cs:fillRef idx="0"/>
+    <cs:effectRef idx="0"/>
+    <cs:fontRef idx="minor">
+      <a:schemeClr val="tx1">
+        <a:lumMod val="65000"/>
+        <a:lumOff val="35000"/>
+      </a:schemeClr>
+    </cs:fontRef>
+    <cs:defRPr sz="1000" kern="1200"/>
+  </cs:axisTitle>
+  <cs:categoryAxis>
+    <cs:lnRef idx="0"/>
+    <cs:fillRef idx="0"/>
+    <cs:effectRef idx="0"/>
+    <cs:fontRef idx="minor">
+      <a:schemeClr val="tx1">
+        <a:lumMod val="65000"/>
+        <a:lumOff val="35000"/>
+      </a:schemeClr>
+    </cs:fontRef>
+    <cs:spPr>
+      <a:ln w="9525" cap="flat" cmpd="sng" algn="ctr">
+        <a:solidFill>
+          <a:schemeClr val="tx1">
+            <a:lumMod val="15000"/>
+            <a:lumOff val="85000"/>
+          </a:schemeClr>
+        </a:solidFill>
+        <a:round/>
+      </a:ln>
+    </cs:spPr>
+    <cs:defRPr sz="900" kern="1200"/>
+  </cs:categoryAxis>
+  <cs:chartArea mods="allowNoFillOverride allowNoLineOverride">
+    <cs:lnRef idx="0"/>
+    <cs:fillRef idx="0"/>
+    <cs:effectRef idx="0"/>
+    <cs:fontRef idx="minor">
+      <a:schemeClr val="tx1"/>
+    </cs:fontRef>
+    <cs:spPr>
+      <a:solidFill>
+        <a:schemeClr val="bg1"/>
+      </a:solidFill>
+      <a:ln w="9525" cap="flat" cmpd="sng" algn="ctr">
+        <a:solidFill>
+          <a:schemeClr val="tx1">
+            <a:lumMod val="15000"/>
+            <a:lumOff val="85000"/>
+          </a:schemeClr>
+        </a:solidFill>
+        <a:round/>
+      </a:ln>
+    </cs:spPr>
+    <cs:defRPr sz="1000" kern="1200"/>
+  </cs:chartArea>
+  <cs:dataLabel>
+    <cs:lnRef idx="0"/>
+    <cs:fillRef idx="0"/>
+    <cs:effectRef idx="0"/>
+    <cs:fontRef idx="minor">
+      <a:schemeClr val="tx1">
+        <a:lumMod val="75000"/>
+        <a:lumOff val="25000"/>
+      </a:schemeClr>
+    </cs:fontRef>
+    <cs:defRPr sz="900" kern="1200"/>
+  </cs:dataLabel>
+  <cs:dataLabelCallout>
+    <cs:lnRef idx="0"/>
+    <cs:fillRef idx="0"/>
+    <cs:effectRef idx="0"/>
+    <cs:fontRef idx="minor">
+      <a:schemeClr val="dk1">
+        <a:lumMod val="65000"/>
+        <a:lumOff val="35000"/>
+      </a:schemeClr>
+    </cs:fontRef>
+    <cs:spPr>
+      <a:solidFill>
+        <a:schemeClr val="lt1"/>
+      </a:solidFill>
+      <a:ln>
+        <a:solidFill>
+          <a:schemeClr val="dk1">
+            <a:lumMod val="25000"/>
+            <a:lumOff val="75000"/>
+          </a:schemeClr>
+        </a:solidFill>
+      </a:ln>
+    </cs:spPr>
+    <cs:defRPr sz="900" kern="1200"/>
+    <cs:bodyPr rot="0" spcFirstLastPara="1" vertOverflow="clip" horzOverflow="clip" vert="horz" wrap="square" lIns="36576" tIns="18288" rIns="36576" bIns="18288" anchor="ctr" anchorCtr="1">
+      <a:spAutoFit/>
+    </cs:bodyPr>
+  </cs:dataLabelCallout>
+  <cs:dataPoint>
+    <cs:lnRef idx="0"/>
+    <cs:fillRef idx="1">
+      <cs:styleClr val="auto"/>
+    </cs:fillRef>
+    <cs:effectRef idx="0"/>
+    <cs:fontRef idx="minor">
+      <a:schemeClr val="tx1"/>
+    </cs:fontRef>
+    <cs:spPr>
+      <a:solidFill>
+        <a:schemeClr val="phClr"/>
+      </a:solidFill>
+    </cs:spPr>
+  </cs:dataPoint>
+  <cs:dataPoint3D>
+    <cs:lnRef idx="0"/>
+    <cs:fillRef idx="1">
+      <cs:styleClr val="auto"/>
+    </cs:fillRef>
+    <cs:effectRef idx="0"/>
+    <cs:fontRef idx="minor">
+      <a:schemeClr val="tx1"/>
+    </cs:fontRef>
+    <cs:spPr>
+      <a:solidFill>
+        <a:schemeClr val="phClr"/>
+      </a:solidFill>
+    </cs:spPr>
+  </cs:dataPoint3D>
+  <cs:dataPointLine>
+    <cs:lnRef idx="0">
+      <cs:styleClr val="auto"/>
+    </cs:lnRef>
+    <cs:fillRef idx="1"/>
+    <cs:effectRef idx="0"/>
+    <cs:fontRef idx="minor">
+      <a:schemeClr val="tx1"/>
+    </cs:fontRef>
+    <cs:spPr>
+      <a:ln w="28575" cap="rnd">
+        <a:solidFill>
+          <a:schemeClr val="phClr"/>
+        </a:solidFill>
+        <a:round/>
+      </a:ln>
+    </cs:spPr>
+  </cs:dataPointLine>
+  <cs:dataPointMarker>
+    <cs:lnRef idx="0">
+      <cs:styleClr val="auto"/>
+    </cs:lnRef>
+    <cs:fillRef idx="1">
+      <cs:styleClr val="auto"/>
+    </cs:fillRef>
+    <cs:effectRef idx="0"/>
+    <cs:fontRef idx="minor">
+      <a:schemeClr val="tx1"/>
+    </cs:fontRef>
+    <cs:spPr>
+      <a:solidFill>
+        <a:schemeClr val="phClr"/>
+      </a:solidFill>
+      <a:ln w="9525">
+        <a:solidFill>
+          <a:schemeClr val="phClr"/>
+        </a:solidFill>
+      </a:ln>
+    </cs:spPr>
+  </cs:dataPointMarker>
+  <cs:dataPointMarkerLayout symbol="circle" size="5"/>
+  <cs:dataPointWireframe>
+    <cs:lnRef idx="0">
+      <cs:styleClr val="auto"/>
+    </cs:lnRef>
+    <cs:fillRef idx="1"/>
+    <cs:effectRef idx="0"/>
+    <cs:fontRef idx="minor">
+      <a:schemeClr val="tx1"/>
+    </cs:fontRef>
+    <cs:spPr>
+      <a:ln w="9525" cap="rnd">
+        <a:solidFill>
+          <a:schemeClr val="phClr"/>
+        </a:solidFill>
+        <a:round/>
+      </a:ln>
+    </cs:spPr>
+  </cs:dataPointWireframe>
+  <cs:dataTable>
+    <cs:lnRef idx="0"/>
+    <cs:fillRef idx="0"/>
+    <cs:effectRef idx="0"/>
+    <cs:fontRef idx="minor">
+      <a:schemeClr val="tx1">
+        <a:lumMod val="65000"/>
+        <a:lumOff val="35000"/>
+      </a:schemeClr>
+    </cs:fontRef>
+    <cs:spPr>
+      <a:noFill/>
+      <a:ln w="9525" cap="flat" cmpd="sng" algn="ctr">
+        <a:solidFill>
+          <a:schemeClr val="tx1">
+            <a:lumMod val="15000"/>
+            <a:lumOff val="85000"/>
+          </a:schemeClr>
+        </a:solidFill>
+        <a:round/>
+      </a:ln>
+    </cs:spPr>
+    <cs:defRPr sz="900" kern="1200"/>
+  </cs:dataTable>
+  <cs:downBar>
+    <cs:lnRef idx="0"/>
+    <cs:fillRef idx="0"/>
+    <cs:effectRef idx="0"/>
+    <cs:fontRef idx="minor">
+      <a:schemeClr val="dk1"/>
+    </cs:fontRef>
+    <cs:spPr>
+      <a:solidFill>
+        <a:schemeClr val="dk1">
+          <a:lumMod val="65000"/>
+          <a:lumOff val="35000"/>
+        </a:schemeClr>
+      </a:solidFill>
+      <a:ln w="9525">
+        <a:solidFill>
+          <a:schemeClr val="tx1">
+            <a:lumMod val="65000"/>
+            <a:lumOff val="35000"/>
+          </a:schemeClr>
+        </a:solidFill>
+      </a:ln>
+    </cs:spPr>
+  </cs:downBar>
+  <cs:dropLine>
+    <cs:lnRef idx="0"/>
+    <cs:fillRef idx="0"/>
+    <cs:effectRef idx="0"/>
+    <cs:fontRef idx="minor">
+      <a:schemeClr val="tx1"/>
+    </cs:fontRef>
+    <cs:spPr>
+      <a:ln w="9525" cap="flat" cmpd="sng" algn="ctr">
+        <a:solidFill>
+          <a:schemeClr val="tx1">
+            <a:lumMod val="35000"/>
+            <a:lumOff val="65000"/>
+          </a:schemeClr>
+        </a:solidFill>
+        <a:round/>
+      </a:ln>
+    </cs:spPr>
+  </cs:dropLine>
+  <cs:errorBar>
+    <cs:lnRef idx="0"/>
+    <cs:fillRef idx="0"/>
+    <cs:effectRef idx="0"/>
+    <cs:fontRef idx="minor">
+      <a:schemeClr val="tx1"/>
+    </cs:fontRef>
+    <cs:spPr>
+      <a:ln w="9525" cap="flat" cmpd="sng" algn="ctr">
+        <a:solidFill>
+          <a:schemeClr val="tx1">
+            <a:lumMod val="65000"/>
+            <a:lumOff val="35000"/>
+          </a:schemeClr>
+        </a:solidFill>
+        <a:round/>
+      </a:ln>
+    </cs:spPr>
+  </cs:errorBar>
+  <cs:floor>
+    <cs:lnRef idx="0"/>
+    <cs:fillRef idx="0"/>
+    <cs:effectRef idx="0"/>
+    <cs:fontRef idx="minor">
+      <a:schemeClr val="tx1"/>
+    </cs:fontRef>
+    <cs:spPr>
+      <a:noFill/>
+      <a:ln>
+        <a:noFill/>
+      </a:ln>
+    </cs:spPr>
+  </cs:floor>
+  <cs:gridlineMajor>
+    <cs:lnRef idx="0"/>
+    <cs:fillRef idx="0"/>
+    <cs:effectRef idx="0"/>
+    <cs:fontRef idx="minor">
+      <a:schemeClr val="tx1"/>
+    </cs:fontRef>
+    <cs:spPr>
+      <a:ln w="9525" cap="flat" cmpd="sng" algn="ctr">
+        <a:solidFill>
+          <a:schemeClr val="tx1">
+            <a:lumMod val="15000"/>
+            <a:lumOff val="85000"/>
+          </a:schemeClr>
+        </a:solidFill>
+        <a:round/>
+      </a:ln>
+    </cs:spPr>
+  </cs:gridlineMajor>
+  <cs:gridlineMinor>
+    <cs:lnRef idx="0"/>
+    <cs:fillRef idx="0"/>
+    <cs:effectRef idx="0"/>
+    <cs:fontRef idx="minor">
+      <a:schemeClr val="tx1"/>
+    </cs:fontRef>
+    <cs:spPr>
+      <a:ln w="9525" cap="flat" cmpd="sng" algn="ctr">
+        <a:solidFill>
+          <a:schemeClr val="tx1">
+            <a:lumMod val="5000"/>
+            <a:lumOff val="95000"/>
+          </a:schemeClr>
+        </a:solidFill>
+        <a:round/>
+      </a:ln>
+    </cs:spPr>
+  </cs:gridlineMinor>
+  <cs:hiLoLine>
+    <cs:lnRef idx="0"/>
+    <cs:fillRef idx="0"/>
+    <cs:effectRef idx="0"/>
+    <cs:fontRef idx="minor">
+      <a:schemeClr val="tx1"/>
+    </cs:fontRef>
+    <cs:spPr>
+      <a:ln w="9525" cap="flat" cmpd="sng" algn="ctr">
+        <a:solidFill>
+          <a:schemeClr val="tx1">
+            <a:lumMod val="75000"/>
+            <a:lumOff val="25000"/>
+          </a:schemeClr>
+        </a:solidFill>
+        <a:round/>
+      </a:ln>
+    </cs:spPr>
+  </cs:hiLoLine>
+  <cs:leaderLine>
+    <cs:lnRef idx="0"/>
+    <cs:fillRef idx="0"/>
+    <cs:effectRef idx="0"/>
+    <cs:fontRef idx="minor">
+      <a:schemeClr val="tx1"/>
+    </cs:fontRef>
+    <cs:spPr>
+      <a:ln w="9525" cap="flat" cmpd="sng" algn="ctr">
+        <a:solidFill>
+          <a:schemeClr val="tx1">
+            <a:lumMod val="35000"/>
+            <a:lumOff val="65000"/>
+          </a:schemeClr>
+        </a:solidFill>
+        <a:round/>
+      </a:ln>
+    </cs:spPr>
+  </cs:leaderLine>
+  <cs:legend>
+    <cs:lnRef idx="0"/>
+    <cs:fillRef idx="0"/>
+    <cs:effectRef idx="0"/>
+    <cs:fontRef idx="minor">
+      <a:schemeClr val="tx1">
+        <a:lumMod val="65000"/>
+        <a:lumOff val="35000"/>
+      </a:schemeClr>
+    </cs:fontRef>
+    <cs:defRPr sz="900" kern="1200"/>
+  </cs:legend>
+  <cs:plotArea mods="allowNoFillOverride allowNoLineOverride">
+    <cs:lnRef idx="0"/>
+    <cs:fillRef idx="0"/>
+    <cs:effectRef idx="0"/>
+    <cs:fontRef idx="minor">
+      <a:schemeClr val="tx1"/>
+    </cs:fontRef>
+  </cs:plotArea>
+  <cs:plotArea3D mods="allowNoFillOverride allowNoLineOverride">
+    <cs:lnRef idx="0"/>
+    <cs:fillRef idx="0"/>
+    <cs:effectRef idx="0"/>
+    <cs:fontRef idx="minor">
+      <a:schemeClr val="tx1"/>
+    </cs:fontRef>
+  </cs:plotArea3D>
+  <cs:seriesAxis>
+    <cs:lnRef idx="0"/>
+    <cs:fillRef idx="0"/>
+    <cs:effectRef idx="0"/>
+    <cs:fontRef idx="minor">
+      <a:schemeClr val="tx1">
+        <a:lumMod val="65000"/>
+        <a:lumOff val="35000"/>
+      </a:schemeClr>
+    </cs:fontRef>
+    <cs:defRPr sz="900" kern="1200"/>
+  </cs:seriesAxis>
+  <cs:seriesLine>
+    <cs:lnRef idx="0"/>
+    <cs:fillRef idx="0"/>
+    <cs:effectRef idx="0"/>
+    <cs:fontRef idx="minor">
+      <a:schemeClr val="tx1"/>
+    </cs:fontRef>
+    <cs:spPr>
+      <a:ln w="9525" cap="flat" cmpd="sng" algn="ctr">
+        <a:solidFill>
+          <a:schemeClr val="tx1">
+            <a:lumMod val="35000"/>
+            <a:lumOff val="65000"/>
+          </a:schemeClr>
+        </a:solidFill>
+        <a:round/>
+      </a:ln>
+    </cs:spPr>
+  </cs:seriesLine>
+  <cs:title>
+    <cs:lnRef idx="0"/>
+    <cs:fillRef idx="0"/>
+    <cs:effectRef idx="0"/>
+    <cs:fontRef idx="minor">
+      <a:schemeClr val="tx1">
+        <a:lumMod val="65000"/>
+        <a:lumOff val="35000"/>
+      </a:schemeClr>
+    </cs:fontRef>
+    <cs:defRPr sz="1400" b="0" kern="1200" spc="0" baseline="0"/>
+  </cs:title>
+  <cs:trendline>
+    <cs:lnRef idx="0">
+      <cs:styleClr val="auto"/>
+    </cs:lnRef>
+    <cs:fillRef idx="0"/>
+    <cs:effectRef idx="0"/>
+    <cs:fontRef idx="minor">
+      <a:schemeClr val="tx1"/>
+    </cs:fontRef>
+    <cs:spPr>
+      <a:ln w="19050" cap="rnd">
+        <a:solidFill>
+          <a:schemeClr val="phClr"/>
+        </a:solidFill>
+        <a:prstDash val="sysDot"/>
+      </a:ln>
+    </cs:spPr>
+  </cs:trendline>
+  <cs:trendlineLabel>
+    <cs:lnRef idx="0"/>
+    <cs:fillRef idx="0"/>
+    <cs:effectRef idx="0"/>
+    <cs:fontRef idx="minor">
+      <a:schemeClr val="tx1">
+        <a:lumMod val="65000"/>
+        <a:lumOff val="35000"/>
+      </a:schemeClr>
+    </cs:fontRef>
+    <cs:defRPr sz="900" kern="1200"/>
+  </cs:trendlineLabel>
+  <cs:upBar>
+    <cs:lnRef idx="0"/>
+    <cs:fillRef idx="0"/>
+    <cs:effectRef idx="0"/>
+    <cs:fontRef idx="minor">
+      <a:schemeClr val="dk1"/>
+    </cs:fontRef>
+    <cs:spPr>
+      <a:solidFill>
+        <a:schemeClr val="lt1"/>
+      </a:solidFill>
+      <a:ln w="9525">
+        <a:solidFill>
+          <a:schemeClr val="tx1">
+            <a:lumMod val="15000"/>
+            <a:lumOff val="85000"/>
+          </a:schemeClr>
+        </a:solidFill>
+      </a:ln>
+    </cs:spPr>
+  </cs:upBar>
+  <cs:valueAxis>
+    <cs:lnRef idx="0"/>
+    <cs:fillRef idx="0"/>
+    <cs:effectRef idx="0"/>
+    <cs:fontRef idx="minor">
+      <a:schemeClr val="tx1">
+        <a:lumMod val="65000"/>
+        <a:lumOff val="35000"/>
+      </a:schemeClr>
+    </cs:fontRef>
+    <cs:defRPr sz="900" kern="1200"/>
+  </cs:valueAxis>
+  <cs:wall>
+    <cs:lnRef idx="0"/>
+    <cs:fillRef idx="0"/>
+    <cs:effectRef idx="0"/>
+    <cs:fontRef idx="minor">
+      <a:schemeClr val="tx1"/>
+    </cs:fontRef>
+    <cs:spPr>
+      <a:noFill/>
+      <a:ln>
+        <a:noFill/>
+      </a:ln>
+    </cs:spPr>
+  </cs:wall>
+</cs:chartStyle>
+</file>
+
+<file path=word/charts/style2.xml><?xml version="1.0" encoding="utf-8"?>
+<cs:chartStyle xmlns:cs="http://schemas.microsoft.com/office/drawing/2012/chartStyle" xmlns:a="http://schemas.openxmlformats.org/drawingml/2006/main" id="227">
+  <cs:axisTitle>
+    <cs:lnRef idx="0"/>
+    <cs:fillRef idx="0"/>
+    <cs:effectRef idx="0"/>
+    <cs:fontRef idx="minor">
+      <a:schemeClr val="tx1">
+        <a:lumMod val="65000"/>
+        <a:lumOff val="35000"/>
+      </a:schemeClr>
+    </cs:fontRef>
+    <cs:defRPr sz="1000" kern="1200"/>
+  </cs:axisTitle>
+  <cs:categoryAxis>
+    <cs:lnRef idx="0"/>
+    <cs:fillRef idx="0"/>
+    <cs:effectRef idx="0"/>
+    <cs:fontRef idx="minor">
+      <a:schemeClr val="tx1">
+        <a:lumMod val="65000"/>
+        <a:lumOff val="35000"/>
+      </a:schemeClr>
+    </cs:fontRef>
+    <cs:spPr>
+      <a:ln w="9525" cap="flat" cmpd="sng" algn="ctr">
+        <a:solidFill>
+          <a:schemeClr val="tx1">
+            <a:lumMod val="15000"/>
+            <a:lumOff val="85000"/>
+          </a:schemeClr>
+        </a:solidFill>
+        <a:round/>
+      </a:ln>
+    </cs:spPr>
+    <cs:defRPr sz="900" kern="1200"/>
+  </cs:categoryAxis>
+  <cs:chartArea mods="allowNoFillOverride allowNoLineOverride">
+    <cs:lnRef idx="0"/>
+    <cs:fillRef idx="0"/>
+    <cs:effectRef idx="0"/>
+    <cs:fontRef idx="minor">
+      <a:schemeClr val="tx1"/>
+    </cs:fontRef>
+    <cs:spPr>
+      <a:solidFill>
+        <a:schemeClr val="bg1"/>
+      </a:solidFill>
+      <a:ln w="9525" cap="flat" cmpd="sng" algn="ctr">
+        <a:solidFill>
+          <a:schemeClr val="tx1">
+            <a:lumMod val="15000"/>
+            <a:lumOff val="85000"/>
+          </a:schemeClr>
+        </a:solidFill>
+        <a:round/>
+      </a:ln>
+    </cs:spPr>
+    <cs:defRPr sz="1000" kern="1200"/>
+  </cs:chartArea>
+  <cs:dataLabel>
+    <cs:lnRef idx="0"/>
+    <cs:fillRef idx="0"/>
+    <cs:effectRef idx="0"/>
+    <cs:fontRef idx="minor">
+      <a:schemeClr val="tx1">
+        <a:lumMod val="75000"/>
+        <a:lumOff val="25000"/>
+      </a:schemeClr>
+    </cs:fontRef>
+    <cs:defRPr sz="900" kern="1200"/>
+  </cs:dataLabel>
+  <cs:dataLabelCallout>
+    <cs:lnRef idx="0"/>
+    <cs:fillRef idx="0"/>
+    <cs:effectRef idx="0"/>
+    <cs:fontRef idx="minor">
+      <a:schemeClr val="dk1">
+        <a:lumMod val="65000"/>
+        <a:lumOff val="35000"/>
+      </a:schemeClr>
+    </cs:fontRef>
+    <cs:spPr>
+      <a:solidFill>
+        <a:schemeClr val="lt1"/>
+      </a:solidFill>
+      <a:ln>
+        <a:solidFill>
+          <a:schemeClr val="dk1">
+            <a:lumMod val="25000"/>
+            <a:lumOff val="75000"/>
+          </a:schemeClr>
+        </a:solidFill>
+      </a:ln>
+    </cs:spPr>
+    <cs:defRPr sz="900" kern="1200"/>
+    <cs:bodyPr rot="0" spcFirstLastPara="1" vertOverflow="clip" horzOverflow="clip" vert="horz" wrap="square" lIns="36576" tIns="18288" rIns="36576" bIns="18288" anchor="ctr" anchorCtr="1">
+      <a:spAutoFit/>
+    </cs:bodyPr>
+  </cs:dataLabelCallout>
+  <cs:dataPoint>
+    <cs:lnRef idx="0"/>
+    <cs:fillRef idx="1">
+      <cs:styleClr val="auto"/>
+    </cs:fillRef>
+    <cs:effectRef idx="0"/>
+    <cs:fontRef idx="minor">
+      <a:schemeClr val="tx1"/>
+    </cs:fontRef>
+    <cs:spPr>
+      <a:solidFill>
+        <a:schemeClr val="phClr"/>
+      </a:solidFill>
+    </cs:spPr>
+  </cs:dataPoint>
+  <cs:dataPoint3D>
+    <cs:lnRef idx="0"/>
+    <cs:fillRef idx="1">
+      <cs:styleClr val="auto"/>
+    </cs:fillRef>
+    <cs:effectRef idx="0"/>
+    <cs:fontRef idx="minor">
+      <a:schemeClr val="tx1"/>
+    </cs:fontRef>
+    <cs:spPr>
+      <a:solidFill>
+        <a:schemeClr val="phClr"/>
+      </a:solidFill>
+    </cs:spPr>
+  </cs:dataPoint3D>
+  <cs:dataPointLine>
+    <cs:lnRef idx="0">
+      <cs:styleClr val="auto"/>
+    </cs:lnRef>
+    <cs:fillRef idx="1"/>
+    <cs:effectRef idx="0"/>
+    <cs:fontRef idx="minor">
+      <a:schemeClr val="tx1"/>
+    </cs:fontRef>
+    <cs:spPr>
+      <a:ln w="28575" cap="rnd">
+        <a:solidFill>
+          <a:schemeClr val="phClr"/>
+        </a:solidFill>
+        <a:round/>
+      </a:ln>
+    </cs:spPr>
+  </cs:dataPointLine>
+  <cs:dataPointMarker>
+    <cs:lnRef idx="0">
+      <cs:styleClr val="auto"/>
+    </cs:lnRef>
+    <cs:fillRef idx="1">
+      <cs:styleClr val="auto"/>
+    </cs:fillRef>
+    <cs:effectRef idx="0"/>
+    <cs:fontRef idx="minor">
+      <a:schemeClr val="tx1"/>
+    </cs:fontRef>
+    <cs:spPr>
+      <a:solidFill>
+        <a:schemeClr val="phClr"/>
+      </a:solidFill>
+      <a:ln w="9525">
+        <a:solidFill>
+          <a:schemeClr val="phClr"/>
+        </a:solidFill>
+      </a:ln>
+    </cs:spPr>
+  </cs:dataPointMarker>
+  <cs:dataPointMarkerLayout symbol="circle" size="5"/>
+  <cs:dataPointWireframe>
+    <cs:lnRef idx="0">
+      <cs:styleClr val="auto"/>
+    </cs:lnRef>
+    <cs:fillRef idx="1"/>
+    <cs:effectRef idx="0"/>
+    <cs:fontRef idx="minor">
+      <a:schemeClr val="tx1"/>
+    </cs:fontRef>
+    <cs:spPr>
+      <a:ln w="9525" cap="rnd">
+        <a:solidFill>
+          <a:schemeClr val="phClr"/>
+        </a:solidFill>
+        <a:round/>
+      </a:ln>
+    </cs:spPr>
+  </cs:dataPointWireframe>
+  <cs:dataTable>
+    <cs:lnRef idx="0"/>
+    <cs:fillRef idx="0"/>
+    <cs:effectRef idx="0"/>
+    <cs:fontRef idx="minor">
+      <a:schemeClr val="tx1">
+        <a:lumMod val="65000"/>
+        <a:lumOff val="35000"/>
+      </a:schemeClr>
+    </cs:fontRef>
+    <cs:spPr>
+      <a:noFill/>
+      <a:ln w="9525" cap="flat" cmpd="sng" algn="ctr">
+        <a:solidFill>
+          <a:schemeClr val="tx1">
+            <a:lumMod val="15000"/>
+            <a:lumOff val="85000"/>
+          </a:schemeClr>
+        </a:solidFill>
+        <a:round/>
+      </a:ln>
+    </cs:spPr>
+    <cs:defRPr sz="900" kern="1200"/>
+  </cs:dataTable>
+  <cs:downBar>
+    <cs:lnRef idx="0"/>
+    <cs:fillRef idx="0"/>
+    <cs:effectRef idx="0"/>
+    <cs:fontRef idx="minor">
+      <a:schemeClr val="dk1"/>
+    </cs:fontRef>
+    <cs:spPr>
+      <a:solidFill>
+        <a:schemeClr val="dk1">
+          <a:lumMod val="65000"/>
+          <a:lumOff val="35000"/>
+        </a:schemeClr>
+      </a:solidFill>
+      <a:ln w="9525">
+        <a:solidFill>
+          <a:schemeClr val="tx1">
+            <a:lumMod val="65000"/>
+            <a:lumOff val="35000"/>
+          </a:schemeClr>
+        </a:solidFill>
+      </a:ln>
+    </cs:spPr>
+  </cs:downBar>
+  <cs:dropLine>
+    <cs:lnRef idx="0"/>
+    <cs:fillRef idx="0"/>
+    <cs:effectRef idx="0"/>
+    <cs:fontRef idx="minor">
+      <a:schemeClr val="tx1"/>
+    </cs:fontRef>
+    <cs:spPr>
+      <a:ln w="9525" cap="flat" cmpd="sng" algn="ctr">
+        <a:solidFill>
+          <a:schemeClr val="tx1">
+            <a:lumMod val="35000"/>
+            <a:lumOff val="65000"/>
+          </a:schemeClr>
+        </a:solidFill>
+        <a:round/>
+      </a:ln>
+    </cs:spPr>
+  </cs:dropLine>
+  <cs:errorBar>
+    <cs:lnRef idx="0"/>
+    <cs:fillRef idx="0"/>
+    <cs:effectRef idx="0"/>
+    <cs:fontRef idx="minor">
+      <a:schemeClr val="tx1"/>
+    </cs:fontRef>
+    <cs:spPr>
+      <a:ln w="9525" cap="flat" cmpd="sng" algn="ctr">
+        <a:solidFill>
+          <a:schemeClr val="tx1">
+            <a:lumMod val="65000"/>
+            <a:lumOff val="35000"/>
+          </a:schemeClr>
+        </a:solidFill>
+        <a:round/>
+      </a:ln>
+    </cs:spPr>
+  </cs:errorBar>
+  <cs:floor>
+    <cs:lnRef idx="0"/>
+    <cs:fillRef idx="0"/>
+    <cs:effectRef idx="0"/>
+    <cs:fontRef idx="minor">
+      <a:schemeClr val="tx1"/>
+    </cs:fontRef>
+    <cs:spPr>
+      <a:noFill/>
+      <a:ln>
+        <a:noFill/>
+      </a:ln>
+    </cs:spPr>
+  </cs:floor>
+  <cs:gridlineMajor>
+    <cs:lnRef idx="0"/>
+    <cs:fillRef idx="0"/>
+    <cs:effectRef idx="0"/>
+    <cs:fontRef idx="minor">
+      <a:schemeClr val="tx1"/>
+    </cs:fontRef>
+    <cs:spPr>
+      <a:ln w="9525" cap="flat" cmpd="sng" algn="ctr">
+        <a:solidFill>
+          <a:schemeClr val="tx1">
+            <a:lumMod val="15000"/>
+            <a:lumOff val="85000"/>
+          </a:schemeClr>
+        </a:solidFill>
+        <a:round/>
+      </a:ln>
+    </cs:spPr>
+  </cs:gridlineMajor>
+  <cs:gridlineMinor>
+    <cs:lnRef idx="0"/>
+    <cs:fillRef idx="0"/>
+    <cs:effectRef idx="0"/>
+    <cs:fontRef idx="minor">
+      <a:schemeClr val="tx1"/>
+    </cs:fontRef>
+    <cs:spPr>
+      <a:ln w="9525" cap="flat" cmpd="sng" algn="ctr">
+        <a:solidFill>
+          <a:schemeClr val="tx1">
+            <a:lumMod val="5000"/>
+            <a:lumOff val="95000"/>
+          </a:schemeClr>
+        </a:solidFill>
+        <a:round/>
+      </a:ln>
+    </cs:spPr>
+  </cs:gridlineMinor>
+  <cs:hiLoLine>
+    <cs:lnRef idx="0"/>
+    <cs:fillRef idx="0"/>
+    <cs:effectRef idx="0"/>
+    <cs:fontRef idx="minor">
+      <a:schemeClr val="tx1"/>
+    </cs:fontRef>
+    <cs:spPr>
+      <a:ln w="9525" cap="flat" cmpd="sng" algn="ctr">
+        <a:solidFill>
+          <a:schemeClr val="tx1">
+            <a:lumMod val="75000"/>
+            <a:lumOff val="25000"/>
+          </a:schemeClr>
+        </a:solidFill>
+        <a:round/>
+      </a:ln>
+    </cs:spPr>
+  </cs:hiLoLine>
+  <cs:leaderLine>
+    <cs:lnRef idx="0"/>
+    <cs:fillRef idx="0"/>
+    <cs:effectRef idx="0"/>
+    <cs:fontRef idx="minor">
+      <a:schemeClr val="tx1"/>
+    </cs:fontRef>
+    <cs:spPr>
+      <a:ln w="9525" cap="flat" cmpd="sng" algn="ctr">
+        <a:solidFill>
+          <a:schemeClr val="tx1">
+            <a:lumMod val="35000"/>
+            <a:lumOff val="65000"/>
+          </a:schemeClr>
+        </a:solidFill>
+        <a:round/>
+      </a:ln>
+    </cs:spPr>
+  </cs:leaderLine>
+  <cs:legend>
+    <cs:lnRef idx="0"/>
+    <cs:fillRef idx="0"/>
+    <cs:effectRef idx="0"/>
+    <cs:fontRef idx="minor">
+      <a:schemeClr val="tx1">
+        <a:lumMod val="65000"/>
+        <a:lumOff val="35000"/>
+      </a:schemeClr>
+    </cs:fontRef>
+    <cs:defRPr sz="900" kern="1200"/>
+  </cs:legend>
+  <cs:plotArea mods="allowNoFillOverride allowNoLineOverride">
+    <cs:lnRef idx="0"/>
+    <cs:fillRef idx="0"/>
+    <cs:effectRef idx="0"/>
+    <cs:fontRef idx="minor">
+      <a:schemeClr val="tx1"/>
+    </cs:fontRef>
+  </cs:plotArea>
+  <cs:plotArea3D mods="allowNoFillOverride allowNoLineOverride">
+    <cs:lnRef idx="0"/>
+    <cs:fillRef idx="0"/>
+    <cs:effectRef idx="0"/>
+    <cs:fontRef idx="minor">
+      <a:schemeClr val="tx1"/>
+    </cs:fontRef>
+  </cs:plotArea3D>
+  <cs:seriesAxis>
+    <cs:lnRef idx="0"/>
+    <cs:fillRef idx="0"/>
+    <cs:effectRef idx="0"/>
+    <cs:fontRef idx="minor">
+      <a:schemeClr val="tx1">
+        <a:lumMod val="65000"/>
+        <a:lumOff val="35000"/>
+      </a:schemeClr>
+    </cs:fontRef>
+    <cs:defRPr sz="900" kern="1200"/>
+  </cs:seriesAxis>
+  <cs:seriesLine>
+    <cs:lnRef idx="0"/>
+    <cs:fillRef idx="0"/>
+    <cs:effectRef idx="0"/>
+    <cs:fontRef idx="minor">
+      <a:schemeClr val="tx1"/>
+    </cs:fontRef>
+    <cs:spPr>
+      <a:ln w="9525" cap="flat" cmpd="sng" algn="ctr">
+        <a:solidFill>
+          <a:schemeClr val="tx1">
+            <a:lumMod val="35000"/>
+            <a:lumOff val="65000"/>
+          </a:schemeClr>
+        </a:solidFill>
+        <a:round/>
+      </a:ln>
+    </cs:spPr>
+  </cs:seriesLine>
+  <cs:title>
+    <cs:lnRef idx="0"/>
+    <cs:fillRef idx="0"/>
+    <cs:effectRef idx="0"/>
+    <cs:fontRef idx="minor">
+      <a:schemeClr val="tx1">
+        <a:lumMod val="65000"/>
+        <a:lumOff val="35000"/>
+      </a:schemeClr>
+    </cs:fontRef>
+    <cs:defRPr sz="1400" b="0" kern="1200" spc="0" baseline="0"/>
+  </cs:title>
+  <cs:trendline>
+    <cs:lnRef idx="0">
+      <cs:styleClr val="auto"/>
+    </cs:lnRef>
+    <cs:fillRef idx="0"/>
+    <cs:effectRef idx="0"/>
+    <cs:fontRef idx="minor">
+      <a:schemeClr val="tx1"/>
+    </cs:fontRef>
+    <cs:spPr>
+      <a:ln w="19050" cap="rnd">
+        <a:solidFill>
+          <a:schemeClr val="phClr"/>
+        </a:solidFill>
+        <a:prstDash val="sysDot"/>
+      </a:ln>
+    </cs:spPr>
+  </cs:trendline>
+  <cs:trendlineLabel>
+    <cs:lnRef idx="0"/>
+    <cs:fillRef idx="0"/>
+    <cs:effectRef idx="0"/>
+    <cs:fontRef idx="minor">
+      <a:schemeClr val="tx1">
+        <a:lumMod val="65000"/>
+        <a:lumOff val="35000"/>
+      </a:schemeClr>
+    </cs:fontRef>
+    <cs:defRPr sz="900" kern="1200"/>
+  </cs:trendlineLabel>
+  <cs:upBar>
+    <cs:lnRef idx="0"/>
+    <cs:fillRef idx="0"/>
+    <cs:effectRef idx="0"/>
+    <cs:fontRef idx="minor">
+      <a:schemeClr val="dk1"/>
+    </cs:fontRef>
+    <cs:spPr>
+      <a:solidFill>
+        <a:schemeClr val="lt1"/>
+      </a:solidFill>
+      <a:ln w="9525">
+        <a:solidFill>
+          <a:schemeClr val="tx1">
+            <a:lumMod val="15000"/>
+            <a:lumOff val="85000"/>
+          </a:schemeClr>
+        </a:solidFill>
+      </a:ln>
+    </cs:spPr>
+  </cs:upBar>
+  <cs:valueAxis>
+    <cs:lnRef idx="0"/>
+    <cs:fillRef idx="0"/>
+    <cs:effectRef idx="0"/>
+    <cs:fontRef idx="minor">
+      <a:schemeClr val="tx1">
+        <a:lumMod val="65000"/>
+        <a:lumOff val="35000"/>
+      </a:schemeClr>
+    </cs:fontRef>
+    <cs:defRPr sz="900" kern="1200"/>
+  </cs:valueAxis>
+  <cs:wall>
+    <cs:lnRef idx="0"/>
+    <cs:fillRef idx="0"/>
+    <cs:effectRef idx="0"/>
+    <cs:fontRef idx="minor">
+      <a:schemeClr val="tx1"/>
+    </cs:fontRef>
+    <cs:spPr>
+      <a:noFill/>
+      <a:ln>
+        <a:noFill/>
+      </a:ln>
+    </cs:spPr>
+  </cs:wall>
+</cs:chartStyle>
+</file>
+
 <file path=word/theme/theme1.xml><?xml version="1.0" encoding="utf-8"?>
 <a:theme xmlns:a="http://schemas.openxmlformats.org/drawingml/2006/main" name="Office Theme">
   <a:themeElements>

</xml_diff>